<commit_message>
Added functionalities to our game, see design notebook for specifics
</commit_message>
<xml_diff>
--- a/Development_Notebook (1).docx
+++ b/Development_Notebook (1).docx
@@ -296,16 +296,20 @@
         <w:rPr>
           <w:rFonts w:ascii="Times New Roman" w:eastAsia="Times New Roman" w:hAnsi="Times New Roman" w:cs="Times New Roman"/>
         </w:rPr>
-        <w:t>Get our game idea created using AI.</w:t>
-      </w:r>
-    </w:p>
-    <w:p>
-      <w:pPr>
-        <w:ind w:left="1440"/>
-        <w:rPr>
-          <w:rFonts w:ascii="Times New Roman" w:eastAsia="Times New Roman" w:hAnsi="Times New Roman" w:cs="Times New Roman"/>
-        </w:rPr>
-      </w:pPr>
+        <w:t xml:space="preserve">Get our game </w:t>
+      </w:r>
+      <w:r>
+        <w:rPr>
+          <w:rFonts w:ascii="Times New Roman" w:eastAsia="Times New Roman" w:hAnsi="Times New Roman" w:cs="Times New Roman"/>
+        </w:rPr>
+        <w:t>skeleton</w:t>
+      </w:r>
+      <w:r>
+        <w:rPr>
+          <w:rFonts w:ascii="Times New Roman" w:eastAsia="Times New Roman" w:hAnsi="Times New Roman" w:cs="Times New Roman"/>
+        </w:rPr>
+        <w:t xml:space="preserve"> created using AI.</w:t>
+      </w:r>
     </w:p>
     <w:p>
       <w:pPr>
@@ -380,21 +384,541 @@
             <w:rStyle w:val="Hyperlink"/>
             <w:rFonts w:ascii="Times New Roman" w:eastAsia="Times New Roman" w:hAnsi="Times New Roman" w:cs="Times New Roman"/>
           </w:rPr>
-          <w:t>https://grok.com/share/bGVnYWN5LWNvcHk%3D_360ed5de-2886-49</w:t>
+          <w:t>https://grok.com/share/bGVnYWN5LWNvcHk%3D_360ed5de-2886-493c-a56d-ef69f8caab23</w:t>
+        </w:r>
+      </w:hyperlink>
+      <w:r>
+        <w:rPr>
+          <w:rFonts w:ascii="Times New Roman" w:eastAsia="Times New Roman" w:hAnsi="Times New Roman" w:cs="Times New Roman"/>
+        </w:rPr>
+        <w:t xml:space="preserve"> </w:t>
+      </w:r>
+    </w:p>
+    <w:p>
+      <w:pPr>
+        <w:numPr>
+          <w:ilvl w:val="0"/>
+          <w:numId w:val="3"/>
+        </w:numPr>
+        <w:rPr>
+          <w:rFonts w:ascii="Times New Roman" w:eastAsia="Times New Roman" w:hAnsi="Times New Roman" w:cs="Times New Roman"/>
+          <w:b/>
+        </w:rPr>
+      </w:pPr>
+      <w:r>
+        <w:rPr>
+          <w:rFonts w:ascii="Times New Roman" w:eastAsia="Times New Roman" w:hAnsi="Times New Roman" w:cs="Times New Roman"/>
+          <w:b/>
+        </w:rPr>
+        <w:t>Response/Result:</w:t>
+      </w:r>
+    </w:p>
+    <w:p>
+      <w:pPr>
+        <w:pStyle w:val="ListParagraph"/>
+        <w:numPr>
+          <w:ilvl w:val="1"/>
+          <w:numId w:val="3"/>
+        </w:numPr>
+        <w:rPr>
+          <w:rFonts w:ascii="Times New Roman" w:eastAsia="Times New Roman" w:hAnsi="Times New Roman" w:cs="Times New Roman"/>
+        </w:rPr>
+      </w:pPr>
+      <w:r>
+        <w:rPr>
+          <w:rFonts w:ascii="Times New Roman" w:eastAsia="Times New Roman" w:hAnsi="Times New Roman" w:cs="Times New Roman"/>
+        </w:rPr>
+        <w:t>Got a basic single player battleship game.</w:t>
+      </w:r>
+    </w:p>
+    <w:p>
+      <w:pPr>
+        <w:ind w:left="1440"/>
+        <w:rPr>
+          <w:rFonts w:ascii="Times New Roman" w:eastAsia="Times New Roman" w:hAnsi="Times New Roman" w:cs="Times New Roman"/>
+        </w:rPr>
+      </w:pPr>
+    </w:p>
+    <w:p>
+      <w:pPr>
+        <w:numPr>
+          <w:ilvl w:val="0"/>
+          <w:numId w:val="3"/>
+        </w:numPr>
+        <w:rPr>
+          <w:rFonts w:ascii="Times New Roman" w:eastAsia="Times New Roman" w:hAnsi="Times New Roman" w:cs="Times New Roman"/>
+        </w:rPr>
+      </w:pPr>
+      <w:r>
+        <w:rPr>
+          <w:rFonts w:ascii="Times New Roman" w:eastAsia="Times New Roman" w:hAnsi="Times New Roman" w:cs="Times New Roman"/>
+          <w:b/>
+        </w:rPr>
+        <w:t xml:space="preserve">Your Evaluation: </w:t>
+      </w:r>
+      <w:r>
+        <w:rPr>
+          <w:rFonts w:ascii="Times New Roman" w:eastAsia="Times New Roman" w:hAnsi="Times New Roman" w:cs="Times New Roman"/>
+        </w:rPr>
+        <w:t xml:space="preserve">{Issues/errors/your </w:t>
+      </w:r>
+      <w:proofErr w:type="spellStart"/>
+      <w:proofErr w:type="gramStart"/>
+      <w:r>
+        <w:rPr>
+          <w:rFonts w:ascii="Times New Roman" w:eastAsia="Times New Roman" w:hAnsi="Times New Roman" w:cs="Times New Roman"/>
+        </w:rPr>
+        <w:t>decision:done</w:t>
+      </w:r>
+      <w:proofErr w:type="spellEnd"/>
+      <w:proofErr w:type="gramEnd"/>
+      <w:r>
+        <w:rPr>
+          <w:rFonts w:ascii="Times New Roman" w:eastAsia="Times New Roman" w:hAnsi="Times New Roman" w:cs="Times New Roman"/>
+        </w:rPr>
+        <w:t>/discard/revise prompt}</w:t>
+      </w:r>
+    </w:p>
+    <w:p>
+      <w:pPr>
+        <w:pStyle w:val="ListParagraph"/>
+        <w:numPr>
+          <w:ilvl w:val="2"/>
+          <w:numId w:val="1"/>
+        </w:numPr>
+        <w:rPr>
+          <w:b/>
+        </w:rPr>
+      </w:pPr>
+      <w:r>
+        <w:rPr>
+          <w:rFonts w:ascii="Times New Roman" w:eastAsia="Times New Roman" w:hAnsi="Times New Roman" w:cs="Times New Roman"/>
+          <w:bCs/>
+        </w:rPr>
+        <w:t>Works well, needs a lot of polishing.</w:t>
+      </w:r>
+    </w:p>
+    <w:p>
+      <w:pPr>
+        <w:rPr>
+          <w:b/>
+        </w:rPr>
+      </w:pPr>
+    </w:p>
+    <w:p>
+      <w:pPr>
+        <w:numPr>
+          <w:ilvl w:val="0"/>
+          <w:numId w:val="1"/>
+        </w:numPr>
+        <w:rPr>
+          <w:rFonts w:ascii="Times New Roman" w:eastAsia="Times New Roman" w:hAnsi="Times New Roman" w:cs="Times New Roman"/>
+          <w:b/>
+        </w:rPr>
+      </w:pPr>
+      <w:r>
+        <w:rPr>
+          <w:rFonts w:ascii="Times New Roman" w:eastAsia="Times New Roman" w:hAnsi="Times New Roman" w:cs="Times New Roman"/>
+          <w:b/>
+        </w:rPr>
+        <w:t>Iteration 2:</w:t>
+      </w:r>
+    </w:p>
+    <w:p>
+      <w:pPr>
+        <w:numPr>
+          <w:ilvl w:val="1"/>
+          <w:numId w:val="1"/>
+        </w:numPr>
+        <w:rPr>
+          <w:rFonts w:ascii="Times New Roman" w:eastAsia="Times New Roman" w:hAnsi="Times New Roman" w:cs="Times New Roman"/>
+          <w:b/>
+        </w:rPr>
+      </w:pPr>
+      <w:r>
+        <w:rPr>
+          <w:rFonts w:ascii="Times New Roman" w:eastAsia="Times New Roman" w:hAnsi="Times New Roman" w:cs="Times New Roman"/>
+          <w:b/>
+        </w:rPr>
+        <w:t>Goal/Task/Rationale:</w:t>
+      </w:r>
+    </w:p>
+    <w:p>
+      <w:pPr>
+        <w:pStyle w:val="ListParagraph"/>
+        <w:numPr>
+          <w:ilvl w:val="2"/>
+          <w:numId w:val="1"/>
+        </w:numPr>
+        <w:rPr>
+          <w:rFonts w:ascii="Times New Roman" w:eastAsia="Times New Roman" w:hAnsi="Times New Roman" w:cs="Times New Roman"/>
+        </w:rPr>
+      </w:pPr>
+      <w:r>
+        <w:rPr>
+          <w:rFonts w:ascii="Times New Roman" w:eastAsia="Times New Roman" w:hAnsi="Times New Roman" w:cs="Times New Roman"/>
+        </w:rPr>
+        <w:t xml:space="preserve">Add a console print out showing the number of current misses out of 10, as well as print the rules out </w:t>
+      </w:r>
+      <w:r>
+        <w:rPr>
+          <w:rFonts w:ascii="Times New Roman" w:eastAsia="Times New Roman" w:hAnsi="Times New Roman" w:cs="Times New Roman"/>
+        </w:rPr>
+        <w:t>before the game starts</w:t>
+      </w:r>
+      <w:r>
+        <w:rPr>
+          <w:rFonts w:ascii="Times New Roman" w:eastAsia="Times New Roman" w:hAnsi="Times New Roman" w:cs="Times New Roman"/>
+        </w:rPr>
+        <w:t>.</w:t>
+      </w:r>
+    </w:p>
+    <w:p>
+      <w:pPr>
+        <w:numPr>
+          <w:ilvl w:val="1"/>
+          <w:numId w:val="1"/>
+        </w:numPr>
+        <w:rPr>
+          <w:rFonts w:ascii="Times New Roman" w:eastAsia="Times New Roman" w:hAnsi="Times New Roman" w:cs="Times New Roman"/>
+          <w:b/>
+        </w:rPr>
+      </w:pPr>
+      <w:r>
+        <w:rPr>
+          <w:rFonts w:ascii="Times New Roman" w:eastAsia="Times New Roman" w:hAnsi="Times New Roman" w:cs="Times New Roman"/>
+          <w:b/>
+        </w:rPr>
+        <w:t xml:space="preserve">What do you do? </w:t>
+      </w:r>
+    </w:p>
+    <w:p>
+      <w:pPr>
+        <w:ind w:left="1440"/>
+        <w:rPr>
+          <w:rFonts w:ascii="Times New Roman" w:eastAsia="Times New Roman" w:hAnsi="Times New Roman" w:cs="Times New Roman"/>
+        </w:rPr>
+      </w:pPr>
+      <w:r>
+        <w:rPr>
+          <w:rFonts w:ascii="Times New Roman" w:eastAsia="Times New Roman" w:hAnsi="Times New Roman" w:cs="Times New Roman"/>
+        </w:rPr>
+        <w:t xml:space="preserve">{If you ask AI, provide your prompt and link. If you fix it yourself, describe how you do </w:t>
+      </w:r>
+      <w:proofErr w:type="gramStart"/>
+      <w:r>
+        <w:rPr>
+          <w:rFonts w:ascii="Times New Roman" w:eastAsia="Times New Roman" w:hAnsi="Times New Roman" w:cs="Times New Roman"/>
+        </w:rPr>
+        <w:t>it.}</w:t>
+      </w:r>
+      <w:proofErr w:type="gramEnd"/>
+    </w:p>
+    <w:p>
+      <w:pPr>
+        <w:pStyle w:val="ListParagraph"/>
+        <w:numPr>
+          <w:ilvl w:val="2"/>
+          <w:numId w:val="1"/>
+        </w:numPr>
+        <w:rPr>
+          <w:rFonts w:ascii="Times New Roman" w:eastAsia="Times New Roman" w:hAnsi="Times New Roman" w:cs="Times New Roman"/>
+        </w:rPr>
+      </w:pPr>
+      <w:r>
+        <w:rPr>
+          <w:rFonts w:ascii="Times New Roman" w:eastAsia="Times New Roman" w:hAnsi="Times New Roman" w:cs="Times New Roman"/>
+        </w:rPr>
+        <w:t>Brady: Added console statements with more info.</w:t>
+      </w:r>
+    </w:p>
+    <w:p>
+      <w:pPr>
+        <w:numPr>
+          <w:ilvl w:val="0"/>
+          <w:numId w:val="3"/>
+        </w:numPr>
+        <w:rPr>
+          <w:rFonts w:ascii="Times New Roman" w:eastAsia="Times New Roman" w:hAnsi="Times New Roman" w:cs="Times New Roman"/>
+          <w:b/>
+        </w:rPr>
+      </w:pPr>
+      <w:r>
+        <w:rPr>
+          <w:rFonts w:ascii="Times New Roman" w:eastAsia="Times New Roman" w:hAnsi="Times New Roman" w:cs="Times New Roman"/>
+          <w:b/>
+        </w:rPr>
+        <w:t>Response/Result:</w:t>
+      </w:r>
+    </w:p>
+    <w:p>
+      <w:pPr>
+        <w:pStyle w:val="ListParagraph"/>
+        <w:numPr>
+          <w:ilvl w:val="1"/>
+          <w:numId w:val="3"/>
+        </w:numPr>
+        <w:rPr>
+          <w:rFonts w:ascii="Times New Roman" w:eastAsia="Times New Roman" w:hAnsi="Times New Roman" w:cs="Times New Roman"/>
+        </w:rPr>
+      </w:pPr>
+      <w:r>
+        <w:rPr>
+          <w:rFonts w:ascii="Times New Roman" w:eastAsia="Times New Roman" w:hAnsi="Times New Roman" w:cs="Times New Roman"/>
+        </w:rPr>
+        <w:t>Game is much more user friendly and provides the player with game rules</w:t>
+      </w:r>
+    </w:p>
+    <w:p>
+      <w:pPr>
+        <w:numPr>
+          <w:ilvl w:val="0"/>
+          <w:numId w:val="3"/>
+        </w:numPr>
+        <w:rPr>
+          <w:rFonts w:ascii="Times New Roman" w:eastAsia="Times New Roman" w:hAnsi="Times New Roman" w:cs="Times New Roman"/>
+        </w:rPr>
+      </w:pPr>
+      <w:r>
+        <w:rPr>
+          <w:rFonts w:ascii="Times New Roman" w:eastAsia="Times New Roman" w:hAnsi="Times New Roman" w:cs="Times New Roman"/>
+          <w:b/>
+        </w:rPr>
+        <w:lastRenderedPageBreak/>
+        <w:t xml:space="preserve">Your Evaluation: </w:t>
+      </w:r>
+      <w:r>
+        <w:rPr>
+          <w:rFonts w:ascii="Times New Roman" w:eastAsia="Times New Roman" w:hAnsi="Times New Roman" w:cs="Times New Roman"/>
+        </w:rPr>
+        <w:t xml:space="preserve">{Issues/errors/your </w:t>
+      </w:r>
+      <w:proofErr w:type="spellStart"/>
+      <w:proofErr w:type="gramStart"/>
+      <w:r>
+        <w:rPr>
+          <w:rFonts w:ascii="Times New Roman" w:eastAsia="Times New Roman" w:hAnsi="Times New Roman" w:cs="Times New Roman"/>
+        </w:rPr>
+        <w:t>decision:done</w:t>
+      </w:r>
+      <w:proofErr w:type="spellEnd"/>
+      <w:proofErr w:type="gramEnd"/>
+      <w:r>
+        <w:rPr>
+          <w:rFonts w:ascii="Times New Roman" w:eastAsia="Times New Roman" w:hAnsi="Times New Roman" w:cs="Times New Roman"/>
+        </w:rPr>
+        <w:t>/discard/revise prompt}</w:t>
+      </w:r>
+    </w:p>
+    <w:p>
+      <w:pPr>
+        <w:numPr>
+          <w:ilvl w:val="1"/>
+          <w:numId w:val="3"/>
+        </w:numPr>
+        <w:rPr>
+          <w:rFonts w:ascii="Times New Roman" w:eastAsia="Times New Roman" w:hAnsi="Times New Roman" w:cs="Times New Roman"/>
+        </w:rPr>
+      </w:pPr>
+      <w:r>
+        <w:rPr>
+          <w:rFonts w:ascii="Times New Roman" w:eastAsia="Times New Roman" w:hAnsi="Times New Roman" w:cs="Times New Roman"/>
+          <w:bCs/>
+        </w:rPr>
+        <w:t xml:space="preserve">Works </w:t>
+      </w:r>
+      <w:proofErr w:type="gramStart"/>
+      <w:r>
+        <w:rPr>
+          <w:rFonts w:ascii="Times New Roman" w:eastAsia="Times New Roman" w:hAnsi="Times New Roman" w:cs="Times New Roman"/>
+          <w:bCs/>
+        </w:rPr>
+        <w:t>good</w:t>
+      </w:r>
+      <w:proofErr w:type="gramEnd"/>
+      <w:r>
+        <w:rPr>
+          <w:rFonts w:ascii="Times New Roman" w:eastAsia="Times New Roman" w:hAnsi="Times New Roman" w:cs="Times New Roman"/>
+          <w:bCs/>
+        </w:rPr>
+        <w:t>.</w:t>
+      </w:r>
+    </w:p>
+    <w:p>
+      <w:pPr>
+        <w:numPr>
+          <w:ilvl w:val="0"/>
+          <w:numId w:val="1"/>
+        </w:numPr>
+        <w:rPr>
+          <w:rFonts w:ascii="Times New Roman" w:eastAsia="Times New Roman" w:hAnsi="Times New Roman" w:cs="Times New Roman"/>
+          <w:b/>
+        </w:rPr>
+      </w:pPr>
+      <w:r>
+        <w:rPr>
+          <w:rFonts w:ascii="Times New Roman" w:eastAsia="Times New Roman" w:hAnsi="Times New Roman" w:cs="Times New Roman"/>
+          <w:b/>
+        </w:rPr>
+        <w:t xml:space="preserve">Iteration </w:t>
+      </w:r>
+      <w:r>
+        <w:rPr>
+          <w:rFonts w:ascii="Times New Roman" w:eastAsia="Times New Roman" w:hAnsi="Times New Roman" w:cs="Times New Roman"/>
+          <w:b/>
+        </w:rPr>
+        <w:t>3</w:t>
+      </w:r>
+      <w:r>
+        <w:rPr>
+          <w:rFonts w:ascii="Times New Roman" w:eastAsia="Times New Roman" w:hAnsi="Times New Roman" w:cs="Times New Roman"/>
+          <w:b/>
+        </w:rPr>
+        <w:t>:</w:t>
+      </w:r>
+    </w:p>
+    <w:p>
+      <w:pPr>
+        <w:numPr>
+          <w:ilvl w:val="1"/>
+          <w:numId w:val="1"/>
+        </w:numPr>
+        <w:rPr>
+          <w:rFonts w:ascii="Times New Roman" w:eastAsia="Times New Roman" w:hAnsi="Times New Roman" w:cs="Times New Roman"/>
+          <w:b/>
+        </w:rPr>
+      </w:pPr>
+      <w:r>
+        <w:rPr>
+          <w:rFonts w:ascii="Times New Roman" w:eastAsia="Times New Roman" w:hAnsi="Times New Roman" w:cs="Times New Roman"/>
+          <w:b/>
+        </w:rPr>
+        <w:t>Goal/Task/Rationale:</w:t>
+      </w:r>
+    </w:p>
+    <w:p>
+      <w:pPr>
+        <w:pStyle w:val="ListParagraph"/>
+        <w:numPr>
+          <w:ilvl w:val="2"/>
+          <w:numId w:val="1"/>
+        </w:numPr>
+        <w:rPr>
+          <w:rFonts w:ascii="Times New Roman" w:eastAsia="Times New Roman" w:hAnsi="Times New Roman" w:cs="Times New Roman"/>
+        </w:rPr>
+      </w:pPr>
+      <w:r>
+        <w:rPr>
+          <w:rFonts w:ascii="Times New Roman" w:eastAsia="Times New Roman" w:hAnsi="Times New Roman" w:cs="Times New Roman"/>
+        </w:rPr>
+        <w:t xml:space="preserve"> </w:t>
+      </w:r>
+      <w:r>
+        <w:rPr>
+          <w:rFonts w:ascii="Times New Roman" w:eastAsia="Times New Roman" w:hAnsi="Times New Roman" w:cs="Times New Roman"/>
+        </w:rPr>
+        <w:t xml:space="preserve">Add a message that tells the user when the ships </w:t>
+      </w:r>
+      <w:proofErr w:type="gramStart"/>
+      <w:r>
+        <w:rPr>
+          <w:rFonts w:ascii="Times New Roman" w:eastAsia="Times New Roman" w:hAnsi="Times New Roman" w:cs="Times New Roman"/>
+        </w:rPr>
+        <w:t>sinks</w:t>
+      </w:r>
+      <w:proofErr w:type="gramEnd"/>
+      <w:r>
+        <w:rPr>
+          <w:rFonts w:ascii="Times New Roman" w:eastAsia="Times New Roman" w:hAnsi="Times New Roman" w:cs="Times New Roman"/>
+        </w:rPr>
+        <w:t xml:space="preserve"> and a counter showing the user how many ships have sunk.</w:t>
+      </w:r>
+    </w:p>
+    <w:p>
+      <w:pPr>
+        <w:numPr>
+          <w:ilvl w:val="1"/>
+          <w:numId w:val="1"/>
+        </w:numPr>
+        <w:rPr>
+          <w:rFonts w:ascii="Times New Roman" w:eastAsia="Times New Roman" w:hAnsi="Times New Roman" w:cs="Times New Roman"/>
+          <w:b/>
+        </w:rPr>
+      </w:pPr>
+      <w:r>
+        <w:rPr>
+          <w:rFonts w:ascii="Times New Roman" w:eastAsia="Times New Roman" w:hAnsi="Times New Roman" w:cs="Times New Roman"/>
+          <w:b/>
+        </w:rPr>
+        <w:t xml:space="preserve">What do you do? </w:t>
+      </w:r>
+    </w:p>
+    <w:p>
+      <w:pPr>
+        <w:ind w:left="1440"/>
+        <w:rPr>
+          <w:rFonts w:ascii="Times New Roman" w:eastAsia="Times New Roman" w:hAnsi="Times New Roman" w:cs="Times New Roman"/>
+        </w:rPr>
+      </w:pPr>
+      <w:r>
+        <w:rPr>
+          <w:rFonts w:ascii="Times New Roman" w:eastAsia="Times New Roman" w:hAnsi="Times New Roman" w:cs="Times New Roman"/>
+        </w:rPr>
+        <w:t xml:space="preserve">{If you ask AI, provide your prompt and link. If you fix it yourself, describe how you do </w:t>
+      </w:r>
+      <w:proofErr w:type="gramStart"/>
+      <w:r>
+        <w:rPr>
+          <w:rFonts w:ascii="Times New Roman" w:eastAsia="Times New Roman" w:hAnsi="Times New Roman" w:cs="Times New Roman"/>
+        </w:rPr>
+        <w:t>it.}</w:t>
+      </w:r>
+      <w:proofErr w:type="gramEnd"/>
+    </w:p>
+    <w:p>
+      <w:pPr>
+        <w:pStyle w:val="ListParagraph"/>
+        <w:numPr>
+          <w:ilvl w:val="2"/>
+          <w:numId w:val="1"/>
+        </w:numPr>
+        <w:rPr>
+          <w:rFonts w:ascii="Times New Roman" w:eastAsia="Times New Roman" w:hAnsi="Times New Roman" w:cs="Times New Roman"/>
+        </w:rPr>
+      </w:pPr>
+      <w:r>
+        <w:rPr>
+          <w:rFonts w:ascii="Times New Roman" w:eastAsia="Times New Roman" w:hAnsi="Times New Roman" w:cs="Times New Roman"/>
+        </w:rPr>
+        <w:t xml:space="preserve"> </w:t>
+      </w:r>
+      <w:r>
+        <w:rPr>
+          <w:rFonts w:ascii="Times New Roman" w:eastAsia="Times New Roman" w:hAnsi="Times New Roman" w:cs="Times New Roman"/>
+        </w:rPr>
+        <w:t xml:space="preserve">Brady: Prompted AI to add these functionalities, </w:t>
+      </w:r>
+      <w:hyperlink r:id="rId6" w:history="1">
+        <w:r>
+          <w:rPr>
+            <w:rStyle w:val="Hyperlink"/>
+            <w:rFonts w:ascii="Times New Roman" w:eastAsia="Times New Roman" w:hAnsi="Times New Roman" w:cs="Times New Roman"/>
+          </w:rPr>
+          <w:t>https://grok.c</w:t>
         </w:r>
         <w:r>
           <w:rPr>
             <w:rStyle w:val="Hyperlink"/>
             <w:rFonts w:ascii="Times New Roman" w:eastAsia="Times New Roman" w:hAnsi="Times New Roman" w:cs="Times New Roman"/>
           </w:rPr>
-          <w:t>3</w:t>
+          <w:t>o</w:t>
         </w:r>
         <w:r>
           <w:rPr>
             <w:rStyle w:val="Hyperlink"/>
             <w:rFonts w:ascii="Times New Roman" w:eastAsia="Times New Roman" w:hAnsi="Times New Roman" w:cs="Times New Roman"/>
           </w:rPr>
-          <w:t>c-a56d-ef69f8caab23</w:t>
+          <w:t>m/share/bGVnYWN5LWNvcHk%3D_d5e14cc5-7727-42a5-9f9f-b5b8be9f7b51</w:t>
         </w:r>
       </w:hyperlink>
       <w:r>
@@ -406,14 +930,6 @@
     </w:p>
     <w:p>
       <w:pPr>
-        <w:ind w:left="1440"/>
-        <w:rPr>
-          <w:rFonts w:ascii="Times New Roman" w:eastAsia="Times New Roman" w:hAnsi="Times New Roman" w:cs="Times New Roman"/>
-        </w:rPr>
-      </w:pPr>
-    </w:p>
-    <w:p>
-      <w:pPr>
         <w:numPr>
           <w:ilvl w:val="0"/>
           <w:numId w:val="3"/>
@@ -446,16 +962,28 @@
         <w:rPr>
           <w:rFonts w:ascii="Times New Roman" w:eastAsia="Times New Roman" w:hAnsi="Times New Roman" w:cs="Times New Roman"/>
         </w:rPr>
-        <w:t>Got a basic single player battleship game.</w:t>
-      </w:r>
-    </w:p>
-    <w:p>
-      <w:pPr>
-        <w:ind w:left="1440"/>
-        <w:rPr>
-          <w:rFonts w:ascii="Times New Roman" w:eastAsia="Times New Roman" w:hAnsi="Times New Roman" w:cs="Times New Roman"/>
-        </w:rPr>
-      </w:pPr>
+        <w:t xml:space="preserve"> </w:t>
+      </w:r>
+      <w:r>
+        <w:rPr>
+          <w:rFonts w:ascii="Times New Roman" w:eastAsia="Times New Roman" w:hAnsi="Times New Roman" w:cs="Times New Roman"/>
+        </w:rPr>
+        <w:t xml:space="preserve">Works </w:t>
+      </w:r>
+      <w:proofErr w:type="gramStart"/>
+      <w:r>
+        <w:rPr>
+          <w:rFonts w:ascii="Times New Roman" w:eastAsia="Times New Roman" w:hAnsi="Times New Roman" w:cs="Times New Roman"/>
+        </w:rPr>
+        <w:t>good</w:t>
+      </w:r>
+      <w:proofErr w:type="gramEnd"/>
+      <w:r>
+        <w:rPr>
+          <w:rFonts w:ascii="Times New Roman" w:eastAsia="Times New Roman" w:hAnsi="Times New Roman" w:cs="Times New Roman"/>
+        </w:rPr>
+        <w:t>.</w:t>
+      </w:r>
     </w:p>
     <w:p>
       <w:pPr>
@@ -499,13 +1027,243 @@
     </w:p>
     <w:p>
       <w:pPr>
+        <w:numPr>
+          <w:ilvl w:val="1"/>
+          <w:numId w:val="3"/>
+        </w:numPr>
+        <w:rPr>
+          <w:rFonts w:ascii="Times New Roman" w:eastAsia="Times New Roman" w:hAnsi="Times New Roman" w:cs="Times New Roman"/>
+        </w:rPr>
+      </w:pPr>
+      <w:r>
+        <w:rPr>
+          <w:rFonts w:ascii="Times New Roman" w:eastAsia="Times New Roman" w:hAnsi="Times New Roman" w:cs="Times New Roman"/>
+          <w:bCs/>
+        </w:rPr>
+        <w:t xml:space="preserve"> </w:t>
+      </w:r>
+      <w:r>
+        <w:rPr>
+          <w:rFonts w:ascii="Times New Roman" w:eastAsia="Times New Roman" w:hAnsi="Times New Roman" w:cs="Times New Roman"/>
+          <w:bCs/>
+        </w:rPr>
+        <w:t>Good</w:t>
+      </w:r>
+    </w:p>
+    <w:p>
+      <w:pPr>
+        <w:numPr>
+          <w:ilvl w:val="0"/>
+          <w:numId w:val="1"/>
+        </w:numPr>
+        <w:rPr>
+          <w:rFonts w:ascii="Times New Roman" w:eastAsia="Times New Roman" w:hAnsi="Times New Roman" w:cs="Times New Roman"/>
+          <w:b/>
+        </w:rPr>
+      </w:pPr>
+      <w:r>
+        <w:rPr>
+          <w:rFonts w:ascii="Times New Roman" w:eastAsia="Times New Roman" w:hAnsi="Times New Roman" w:cs="Times New Roman"/>
+          <w:b/>
+        </w:rPr>
+        <w:t xml:space="preserve">Iteration </w:t>
+      </w:r>
+      <w:r>
+        <w:rPr>
+          <w:rFonts w:ascii="Times New Roman" w:eastAsia="Times New Roman" w:hAnsi="Times New Roman" w:cs="Times New Roman"/>
+          <w:b/>
+        </w:rPr>
+        <w:t>4</w:t>
+      </w:r>
+      <w:r>
+        <w:rPr>
+          <w:rFonts w:ascii="Times New Roman" w:eastAsia="Times New Roman" w:hAnsi="Times New Roman" w:cs="Times New Roman"/>
+          <w:b/>
+        </w:rPr>
+        <w:t>:</w:t>
+      </w:r>
+    </w:p>
+    <w:p>
+      <w:pPr>
+        <w:numPr>
+          <w:ilvl w:val="1"/>
+          <w:numId w:val="1"/>
+        </w:numPr>
+        <w:rPr>
+          <w:rFonts w:ascii="Times New Roman" w:eastAsia="Times New Roman" w:hAnsi="Times New Roman" w:cs="Times New Roman"/>
+          <w:b/>
+        </w:rPr>
+      </w:pPr>
+      <w:r>
+        <w:rPr>
+          <w:rFonts w:ascii="Times New Roman" w:eastAsia="Times New Roman" w:hAnsi="Times New Roman" w:cs="Times New Roman"/>
+          <w:b/>
+        </w:rPr>
+        <w:t>Goal/Task/Rationale:</w:t>
+      </w:r>
+    </w:p>
+    <w:p>
+      <w:pPr>
         <w:pStyle w:val="ListParagraph"/>
         <w:numPr>
           <w:ilvl w:val="2"/>
           <w:numId w:val="1"/>
         </w:numPr>
         <w:rPr>
-          <w:b/>
+          <w:rFonts w:ascii="Times New Roman" w:eastAsia="Times New Roman" w:hAnsi="Times New Roman" w:cs="Times New Roman"/>
+        </w:rPr>
+      </w:pPr>
+      <w:r>
+        <w:rPr>
+          <w:rFonts w:ascii="Times New Roman" w:eastAsia="Times New Roman" w:hAnsi="Times New Roman" w:cs="Times New Roman"/>
+        </w:rPr>
+        <w:t xml:space="preserve"> </w:t>
+      </w:r>
+    </w:p>
+    <w:p>
+      <w:pPr>
+        <w:numPr>
+          <w:ilvl w:val="1"/>
+          <w:numId w:val="1"/>
+        </w:numPr>
+        <w:rPr>
+          <w:rFonts w:ascii="Times New Roman" w:eastAsia="Times New Roman" w:hAnsi="Times New Roman" w:cs="Times New Roman"/>
+          <w:b/>
+        </w:rPr>
+      </w:pPr>
+      <w:r>
+        <w:rPr>
+          <w:rFonts w:ascii="Times New Roman" w:eastAsia="Times New Roman" w:hAnsi="Times New Roman" w:cs="Times New Roman"/>
+          <w:b/>
+        </w:rPr>
+        <w:t xml:space="preserve">What do you do? </w:t>
+      </w:r>
+    </w:p>
+    <w:p>
+      <w:pPr>
+        <w:ind w:left="1440"/>
+        <w:rPr>
+          <w:rFonts w:ascii="Times New Roman" w:eastAsia="Times New Roman" w:hAnsi="Times New Roman" w:cs="Times New Roman"/>
+        </w:rPr>
+      </w:pPr>
+      <w:r>
+        <w:rPr>
+          <w:rFonts w:ascii="Times New Roman" w:eastAsia="Times New Roman" w:hAnsi="Times New Roman" w:cs="Times New Roman"/>
+        </w:rPr>
+        <w:t xml:space="preserve">{If you ask AI, provide your prompt and link. If you fix it yourself, describe how you do </w:t>
+      </w:r>
+      <w:proofErr w:type="gramStart"/>
+      <w:r>
+        <w:rPr>
+          <w:rFonts w:ascii="Times New Roman" w:eastAsia="Times New Roman" w:hAnsi="Times New Roman" w:cs="Times New Roman"/>
+        </w:rPr>
+        <w:t>it.}</w:t>
+      </w:r>
+      <w:proofErr w:type="gramEnd"/>
+    </w:p>
+    <w:p>
+      <w:pPr>
+        <w:pStyle w:val="ListParagraph"/>
+        <w:numPr>
+          <w:ilvl w:val="2"/>
+          <w:numId w:val="1"/>
+        </w:numPr>
+        <w:rPr>
+          <w:rFonts w:ascii="Times New Roman" w:eastAsia="Times New Roman" w:hAnsi="Times New Roman" w:cs="Times New Roman"/>
+        </w:rPr>
+      </w:pPr>
+      <w:r>
+        <w:rPr>
+          <w:rFonts w:ascii="Times New Roman" w:eastAsia="Times New Roman" w:hAnsi="Times New Roman" w:cs="Times New Roman"/>
+        </w:rPr>
+        <w:t xml:space="preserve"> </w:t>
+      </w:r>
+    </w:p>
+    <w:p>
+      <w:pPr>
+        <w:numPr>
+          <w:ilvl w:val="0"/>
+          <w:numId w:val="3"/>
+        </w:numPr>
+        <w:rPr>
+          <w:rFonts w:ascii="Times New Roman" w:eastAsia="Times New Roman" w:hAnsi="Times New Roman" w:cs="Times New Roman"/>
+          <w:b/>
+        </w:rPr>
+      </w:pPr>
+      <w:r>
+        <w:rPr>
+          <w:rFonts w:ascii="Times New Roman" w:eastAsia="Times New Roman" w:hAnsi="Times New Roman" w:cs="Times New Roman"/>
+          <w:b/>
+        </w:rPr>
+        <w:t>Response/Result:</w:t>
+      </w:r>
+    </w:p>
+    <w:p>
+      <w:pPr>
+        <w:pStyle w:val="ListParagraph"/>
+        <w:numPr>
+          <w:ilvl w:val="1"/>
+          <w:numId w:val="3"/>
+        </w:numPr>
+        <w:rPr>
+          <w:rFonts w:ascii="Times New Roman" w:eastAsia="Times New Roman" w:hAnsi="Times New Roman" w:cs="Times New Roman"/>
+        </w:rPr>
+      </w:pPr>
+      <w:r>
+        <w:rPr>
+          <w:rFonts w:ascii="Times New Roman" w:eastAsia="Times New Roman" w:hAnsi="Times New Roman" w:cs="Times New Roman"/>
+        </w:rPr>
+        <w:t xml:space="preserve"> </w:t>
+      </w:r>
+    </w:p>
+    <w:p>
+      <w:pPr>
+        <w:numPr>
+          <w:ilvl w:val="0"/>
+          <w:numId w:val="3"/>
+        </w:numPr>
+        <w:rPr>
+          <w:rFonts w:ascii="Times New Roman" w:eastAsia="Times New Roman" w:hAnsi="Times New Roman" w:cs="Times New Roman"/>
+        </w:rPr>
+      </w:pPr>
+      <w:r>
+        <w:rPr>
+          <w:rFonts w:ascii="Times New Roman" w:eastAsia="Times New Roman" w:hAnsi="Times New Roman" w:cs="Times New Roman"/>
+          <w:b/>
+        </w:rPr>
+        <w:t xml:space="preserve">Your Evaluation: </w:t>
+      </w:r>
+      <w:r>
+        <w:rPr>
+          <w:rFonts w:ascii="Times New Roman" w:eastAsia="Times New Roman" w:hAnsi="Times New Roman" w:cs="Times New Roman"/>
+        </w:rPr>
+        <w:t xml:space="preserve">{Issues/errors/your </w:t>
+      </w:r>
+      <w:proofErr w:type="spellStart"/>
+      <w:proofErr w:type="gramStart"/>
+      <w:r>
+        <w:rPr>
+          <w:rFonts w:ascii="Times New Roman" w:eastAsia="Times New Roman" w:hAnsi="Times New Roman" w:cs="Times New Roman"/>
+        </w:rPr>
+        <w:t>decision:done</w:t>
+      </w:r>
+      <w:proofErr w:type="spellEnd"/>
+      <w:proofErr w:type="gramEnd"/>
+      <w:r>
+        <w:rPr>
+          <w:rFonts w:ascii="Times New Roman" w:eastAsia="Times New Roman" w:hAnsi="Times New Roman" w:cs="Times New Roman"/>
+        </w:rPr>
+        <w:t>/discard/revise prompt}</w:t>
+      </w:r>
+    </w:p>
+    <w:p>
+      <w:pPr>
+        <w:numPr>
+          <w:ilvl w:val="1"/>
+          <w:numId w:val="3"/>
+        </w:numPr>
+        <w:rPr>
+          <w:rFonts w:ascii="Times New Roman" w:eastAsia="Times New Roman" w:hAnsi="Times New Roman" w:cs="Times New Roman"/>
         </w:rPr>
       </w:pPr>
       <w:r>
@@ -513,15 +1271,8 @@
           <w:rFonts w:ascii="Times New Roman" w:eastAsia="Times New Roman" w:hAnsi="Times New Roman" w:cs="Times New Roman"/>
           <w:bCs/>
         </w:rPr>
-        <w:t>Works well, needs a lot of polishing.</w:t>
-      </w:r>
-    </w:p>
-    <w:p>
-      <w:pPr>
-        <w:rPr>
-          <w:b/>
-        </w:rPr>
-      </w:pPr>
+        <w:t xml:space="preserve"> </w:t>
+      </w:r>
     </w:p>
     <w:p>
       <w:pPr>
@@ -539,7 +1290,21 @@
           <w:rFonts w:ascii="Times New Roman" w:eastAsia="Times New Roman" w:hAnsi="Times New Roman" w:cs="Times New Roman"/>
           <w:b/>
         </w:rPr>
-        <w:t>Iteration 2:</w:t>
+        <w:t xml:space="preserve">Iteration </w:t>
+      </w:r>
+      <w:r>
+        <w:rPr>
+          <w:rFonts w:ascii="Times New Roman" w:eastAsia="Times New Roman" w:hAnsi="Times New Roman" w:cs="Times New Roman"/>
+          <w:b/>
+        </w:rPr>
+        <w:t>5</w:t>
+      </w:r>
+      <w:r>
+        <w:rPr>
+          <w:rFonts w:ascii="Times New Roman" w:eastAsia="Times New Roman" w:hAnsi="Times New Roman" w:cs="Times New Roman"/>
+          <w:b/>
+        </w:rPr>
+        <w:t>:</w:t>
       </w:r>
     </w:p>
     <w:p>
@@ -563,19 +1328,21 @@
     </w:p>
     <w:p>
       <w:pPr>
-        <w:ind w:left="1440"/>
-        <w:rPr>
-          <w:rFonts w:ascii="Times New Roman" w:eastAsia="Times New Roman" w:hAnsi="Times New Roman" w:cs="Times New Roman"/>
-        </w:rPr>
-      </w:pPr>
-    </w:p>
-    <w:p>
-      <w:pPr>
-        <w:ind w:left="1440"/>
-        <w:rPr>
-          <w:rFonts w:ascii="Times New Roman" w:eastAsia="Times New Roman" w:hAnsi="Times New Roman" w:cs="Times New Roman"/>
-        </w:rPr>
-      </w:pPr>
+        <w:pStyle w:val="ListParagraph"/>
+        <w:numPr>
+          <w:ilvl w:val="2"/>
+          <w:numId w:val="1"/>
+        </w:numPr>
+        <w:rPr>
+          <w:rFonts w:ascii="Times New Roman" w:eastAsia="Times New Roman" w:hAnsi="Times New Roman" w:cs="Times New Roman"/>
+        </w:rPr>
+      </w:pPr>
+      <w:r>
+        <w:rPr>
+          <w:rFonts w:ascii="Times New Roman" w:eastAsia="Times New Roman" w:hAnsi="Times New Roman" w:cs="Times New Roman"/>
+        </w:rPr>
+        <w:t xml:space="preserve"> </w:t>
+      </w:r>
     </w:p>
     <w:p>
       <w:pPr>
@@ -620,7 +1387,11 @@
     </w:p>
     <w:p>
       <w:pPr>
-        <w:ind w:left="1440"/>
+        <w:pStyle w:val="ListParagraph"/>
+        <w:numPr>
+          <w:ilvl w:val="2"/>
+          <w:numId w:val="1"/>
+        </w:numPr>
         <w:rPr>
           <w:rFonts w:ascii="Times New Roman" w:eastAsia="Times New Roman" w:hAnsi="Times New Roman" w:cs="Times New Roman"/>
         </w:rPr>
@@ -631,14 +1402,6 @@
         </w:rPr>
         <w:t xml:space="preserve"> </w:t>
       </w:r>
-    </w:p>
-    <w:p>
-      <w:pPr>
-        <w:ind w:left="1440"/>
-        <w:rPr>
-          <w:rFonts w:ascii="Times New Roman" w:eastAsia="Times New Roman" w:hAnsi="Times New Roman" w:cs="Times New Roman"/>
-        </w:rPr>
-      </w:pPr>
     </w:p>
     <w:p>
       <w:pPr>
@@ -661,19 +1424,21 @@
     </w:p>
     <w:p>
       <w:pPr>
-        <w:ind w:left="1440"/>
-        <w:rPr>
-          <w:rFonts w:ascii="Times New Roman" w:eastAsia="Times New Roman" w:hAnsi="Times New Roman" w:cs="Times New Roman"/>
-        </w:rPr>
-      </w:pPr>
-    </w:p>
-    <w:p>
-      <w:pPr>
-        <w:ind w:left="1440"/>
-        <w:rPr>
-          <w:rFonts w:ascii="Times New Roman" w:eastAsia="Times New Roman" w:hAnsi="Times New Roman" w:cs="Times New Roman"/>
-        </w:rPr>
-      </w:pPr>
+        <w:pStyle w:val="ListParagraph"/>
+        <w:numPr>
+          <w:ilvl w:val="1"/>
+          <w:numId w:val="3"/>
+        </w:numPr>
+        <w:rPr>
+          <w:rFonts w:ascii="Times New Roman" w:eastAsia="Times New Roman" w:hAnsi="Times New Roman" w:cs="Times New Roman"/>
+        </w:rPr>
+      </w:pPr>
+      <w:r>
+        <w:rPr>
+          <w:rFonts w:ascii="Times New Roman" w:eastAsia="Times New Roman" w:hAnsi="Times New Roman" w:cs="Times New Roman"/>
+        </w:rPr>
+        <w:t xml:space="preserve"> </w:t>
+      </w:r>
     </w:p>
     <w:p>
       <w:pPr>
@@ -714,6 +1479,31 @@
         </w:rPr>
         <w:t>/discard/revise prompt}</w:t>
       </w:r>
+    </w:p>
+    <w:p>
+      <w:pPr>
+        <w:numPr>
+          <w:ilvl w:val="1"/>
+          <w:numId w:val="3"/>
+        </w:numPr>
+        <w:rPr>
+          <w:rFonts w:ascii="Times New Roman" w:eastAsia="Times New Roman" w:hAnsi="Times New Roman" w:cs="Times New Roman"/>
+        </w:rPr>
+      </w:pPr>
+      <w:r>
+        <w:rPr>
+          <w:rFonts w:ascii="Times New Roman" w:eastAsia="Times New Roman" w:hAnsi="Times New Roman" w:cs="Times New Roman"/>
+          <w:bCs/>
+        </w:rPr>
+        <w:t xml:space="preserve"> </w:t>
+      </w:r>
+    </w:p>
+    <w:p>
+      <w:pPr>
+        <w:rPr>
+          <w:rFonts w:ascii="Times New Roman" w:eastAsia="Times New Roman" w:hAnsi="Times New Roman" w:cs="Times New Roman"/>
+        </w:rPr>
+      </w:pPr>
     </w:p>
     <w:sectPr>
       <w:pgSz w:w="12240" w:h="15840"/>
@@ -728,6 +1518,118 @@
 <file path=word/numbering.xml><?xml version="1.0" encoding="utf-8"?>
 <w:numbering xmlns:wpc="http://schemas.microsoft.com/office/word/2010/wordprocessingCanvas" xmlns:cx="http://schemas.microsoft.com/office/drawing/2014/chartex" xmlns:cx1="http://schemas.microsoft.com/office/drawing/2015/9/8/chartex" xmlns:cx2="http://schemas.microsoft.com/office/drawing/2015/10/21/chartex" xmlns:cx3="http://schemas.microsoft.com/office/drawing/2016/5/9/chartex" xmlns:cx4="http://schemas.microsoft.com/office/drawing/2016/5/10/chartex" xmlns:cx5="http://schemas.microsoft.com/office/drawing/2016/5/11/chartex" xmlns:cx6="http://schemas.microsoft.com/office/drawing/2016/5/12/chartex" xmlns:cx7="http://schemas.microsoft.com/office/drawing/2016/5/13/chartex" xmlns:cx8="http://schemas.microsoft.com/office/drawing/2016/5/14/chartex" xmlns:mc="http://schemas.openxmlformats.org/markup-compatibility/2006" xmlns:aink="http://schemas.microsoft.com/office/drawing/2016/ink" xmlns:am3d="http://schemas.microsoft.com/office/drawing/2017/model3d" xmlns:o="urn:schemas-microsoft-com:office:office" xmlns:oel="http://schemas.microsoft.com/office/2019/extlst" xmlns:r="http://schemas.openxmlformats.org/officeDocument/2006/relationships" xmlns:m="http://schemas.openxmlformats.org/officeDocument/2006/math" xmlns:v="urn:schemas-microsoft-com:vml" xmlns:wp14="http://schemas.microsoft.com/office/word/2010/wordprocessingDrawing" xmlns:wp="http://schemas.openxmlformats.org/drawingml/2006/wordprocessingDrawing" xmlns:w10="urn:schemas-microsoft-com:office:word" xmlns:w="http://schemas.openxmlformats.org/wordprocessingml/2006/main" xmlns:w14="http://schemas.microsoft.com/office/word/2010/wordml" xmlns:w15="http://schemas.microsoft.com/office/word/2012/wordml" xmlns:w16cex="http://schemas.microsoft.com/office/word/2018/wordml/cex" xmlns:w16cid="http://schemas.microsoft.com/office/word/2016/wordml/cid" xmlns:w16="http://schemas.microsoft.com/office/word/2018/wordml" xmlns:w16du="http://schemas.microsoft.com/office/word/2023/wordml/word16du" xmlns:w16sdtdh="http://schemas.microsoft.com/office/word/2020/wordml/sdtdatahash" xmlns:w16sdtfl="http://schemas.microsoft.com/office/word/2024/wordml/sdtformatlock" xmlns:w16se="http://schemas.microsoft.com/office/word/2015/wordml/symex" xmlns:wpg="http://schemas.microsoft.com/office/word/2010/wordprocessingGroup" xmlns:wpi="http://schemas.microsoft.com/office/word/2010/wordprocessingInk" xmlns:wne="http://schemas.microsoft.com/office/word/2006/wordml" xmlns:wps="http://schemas.microsoft.com/office/word/2010/wordprocessingShape" mc:Ignorable="w14 w15 w16se w16cid w16 w16cex w16sdtdh w16sdtfl w16du wp14">
   <w:abstractNum w:abstractNumId="0" w15:restartNumberingAfterBreak="0">
+    <w:nsid w:val="13D05844"/>
+    <w:multiLevelType w:val="hybridMultilevel"/>
+    <w:tmpl w:val="D5328A42"/>
+    <w:lvl w:ilvl="0" w:tplc="C8F05254">
+      <w:numFmt w:val="bullet"/>
+      <w:lvlText w:val=""/>
+      <w:lvlJc w:val="left"/>
+      <w:pPr>
+        <w:ind w:left="720" w:hanging="360"/>
+      </w:pPr>
+      <w:rPr>
+        <w:rFonts w:ascii="Wingdings" w:eastAsia="Times New Roman" w:hAnsi="Wingdings" w:cs="Times New Roman" w:hint="default"/>
+      </w:rPr>
+    </w:lvl>
+    <w:lvl w:ilvl="1" w:tplc="04090003" w:tentative="1">
+      <w:start w:val="1"/>
+      <w:numFmt w:val="bullet"/>
+      <w:lvlText w:val="o"/>
+      <w:lvlJc w:val="left"/>
+      <w:pPr>
+        <w:ind w:left="1440" w:hanging="360"/>
+      </w:pPr>
+      <w:rPr>
+        <w:rFonts w:ascii="Courier New" w:hAnsi="Courier New" w:cs="Courier New" w:hint="default"/>
+      </w:rPr>
+    </w:lvl>
+    <w:lvl w:ilvl="2" w:tplc="04090005" w:tentative="1">
+      <w:start w:val="1"/>
+      <w:numFmt w:val="bullet"/>
+      <w:lvlText w:val=""/>
+      <w:lvlJc w:val="left"/>
+      <w:pPr>
+        <w:ind w:left="2160" w:hanging="360"/>
+      </w:pPr>
+      <w:rPr>
+        <w:rFonts w:ascii="Wingdings" w:hAnsi="Wingdings" w:hint="default"/>
+      </w:rPr>
+    </w:lvl>
+    <w:lvl w:ilvl="3" w:tplc="04090001" w:tentative="1">
+      <w:start w:val="1"/>
+      <w:numFmt w:val="bullet"/>
+      <w:lvlText w:val=""/>
+      <w:lvlJc w:val="left"/>
+      <w:pPr>
+        <w:ind w:left="2880" w:hanging="360"/>
+      </w:pPr>
+      <w:rPr>
+        <w:rFonts w:ascii="Symbol" w:hAnsi="Symbol" w:hint="default"/>
+      </w:rPr>
+    </w:lvl>
+    <w:lvl w:ilvl="4" w:tplc="04090003" w:tentative="1">
+      <w:start w:val="1"/>
+      <w:numFmt w:val="bullet"/>
+      <w:lvlText w:val="o"/>
+      <w:lvlJc w:val="left"/>
+      <w:pPr>
+        <w:ind w:left="3600" w:hanging="360"/>
+      </w:pPr>
+      <w:rPr>
+        <w:rFonts w:ascii="Courier New" w:hAnsi="Courier New" w:cs="Courier New" w:hint="default"/>
+      </w:rPr>
+    </w:lvl>
+    <w:lvl w:ilvl="5" w:tplc="04090005" w:tentative="1">
+      <w:start w:val="1"/>
+      <w:numFmt w:val="bullet"/>
+      <w:lvlText w:val=""/>
+      <w:lvlJc w:val="left"/>
+      <w:pPr>
+        <w:ind w:left="4320" w:hanging="360"/>
+      </w:pPr>
+      <w:rPr>
+        <w:rFonts w:ascii="Wingdings" w:hAnsi="Wingdings" w:hint="default"/>
+      </w:rPr>
+    </w:lvl>
+    <w:lvl w:ilvl="6" w:tplc="04090001" w:tentative="1">
+      <w:start w:val="1"/>
+      <w:numFmt w:val="bullet"/>
+      <w:lvlText w:val=""/>
+      <w:lvlJc w:val="left"/>
+      <w:pPr>
+        <w:ind w:left="5040" w:hanging="360"/>
+      </w:pPr>
+      <w:rPr>
+        <w:rFonts w:ascii="Symbol" w:hAnsi="Symbol" w:hint="default"/>
+      </w:rPr>
+    </w:lvl>
+    <w:lvl w:ilvl="7" w:tplc="04090003" w:tentative="1">
+      <w:start w:val="1"/>
+      <w:numFmt w:val="bullet"/>
+      <w:lvlText w:val="o"/>
+      <w:lvlJc w:val="left"/>
+      <w:pPr>
+        <w:ind w:left="5760" w:hanging="360"/>
+      </w:pPr>
+      <w:rPr>
+        <w:rFonts w:ascii="Courier New" w:hAnsi="Courier New" w:cs="Courier New" w:hint="default"/>
+      </w:rPr>
+    </w:lvl>
+    <w:lvl w:ilvl="8" w:tplc="04090005" w:tentative="1">
+      <w:start w:val="1"/>
+      <w:numFmt w:val="bullet"/>
+      <w:lvlText w:val=""/>
+      <w:lvlJc w:val="left"/>
+      <w:pPr>
+        <w:ind w:left="6480" w:hanging="360"/>
+      </w:pPr>
+      <w:rPr>
+        <w:rFonts w:ascii="Wingdings" w:hAnsi="Wingdings" w:hint="default"/>
+      </w:rPr>
+    </w:lvl>
+  </w:abstractNum>
+  <w:abstractNum w:abstractNumId="1" w15:restartNumberingAfterBreak="0">
     <w:nsid w:val="213A608C"/>
     <w:multiLevelType w:val="multilevel"/>
     <w:tmpl w:val="EDC8B594"/>
@@ -840,7 +1742,7 @@
       </w:rPr>
     </w:lvl>
   </w:abstractNum>
-  <w:abstractNum w:abstractNumId="1" w15:restartNumberingAfterBreak="0">
+  <w:abstractNum w:abstractNumId="2" w15:restartNumberingAfterBreak="0">
     <w:nsid w:val="38EF5FCC"/>
     <w:multiLevelType w:val="multilevel"/>
     <w:tmpl w:val="DFC8B4A0"/>
@@ -953,7 +1855,119 @@
       </w:rPr>
     </w:lvl>
   </w:abstractNum>
-  <w:abstractNum w:abstractNumId="2" w15:restartNumberingAfterBreak="0">
+  <w:abstractNum w:abstractNumId="3" w15:restartNumberingAfterBreak="0">
+    <w:nsid w:val="4E3D50E5"/>
+    <w:multiLevelType w:val="hybridMultilevel"/>
+    <w:tmpl w:val="E6608A5A"/>
+    <w:lvl w:ilvl="0" w:tplc="FED0FA2A">
+      <w:numFmt w:val="bullet"/>
+      <w:lvlText w:val=""/>
+      <w:lvlJc w:val="left"/>
+      <w:pPr>
+        <w:ind w:left="720" w:hanging="360"/>
+      </w:pPr>
+      <w:rPr>
+        <w:rFonts w:ascii="Wingdings" w:eastAsia="Times New Roman" w:hAnsi="Wingdings" w:cs="Times New Roman" w:hint="default"/>
+      </w:rPr>
+    </w:lvl>
+    <w:lvl w:ilvl="1" w:tplc="04090003" w:tentative="1">
+      <w:start w:val="1"/>
+      <w:numFmt w:val="bullet"/>
+      <w:lvlText w:val="o"/>
+      <w:lvlJc w:val="left"/>
+      <w:pPr>
+        <w:ind w:left="1440" w:hanging="360"/>
+      </w:pPr>
+      <w:rPr>
+        <w:rFonts w:ascii="Courier New" w:hAnsi="Courier New" w:cs="Courier New" w:hint="default"/>
+      </w:rPr>
+    </w:lvl>
+    <w:lvl w:ilvl="2" w:tplc="04090005" w:tentative="1">
+      <w:start w:val="1"/>
+      <w:numFmt w:val="bullet"/>
+      <w:lvlText w:val=""/>
+      <w:lvlJc w:val="left"/>
+      <w:pPr>
+        <w:ind w:left="2160" w:hanging="360"/>
+      </w:pPr>
+      <w:rPr>
+        <w:rFonts w:ascii="Wingdings" w:hAnsi="Wingdings" w:hint="default"/>
+      </w:rPr>
+    </w:lvl>
+    <w:lvl w:ilvl="3" w:tplc="04090001" w:tentative="1">
+      <w:start w:val="1"/>
+      <w:numFmt w:val="bullet"/>
+      <w:lvlText w:val=""/>
+      <w:lvlJc w:val="left"/>
+      <w:pPr>
+        <w:ind w:left="2880" w:hanging="360"/>
+      </w:pPr>
+      <w:rPr>
+        <w:rFonts w:ascii="Symbol" w:hAnsi="Symbol" w:hint="default"/>
+      </w:rPr>
+    </w:lvl>
+    <w:lvl w:ilvl="4" w:tplc="04090003" w:tentative="1">
+      <w:start w:val="1"/>
+      <w:numFmt w:val="bullet"/>
+      <w:lvlText w:val="o"/>
+      <w:lvlJc w:val="left"/>
+      <w:pPr>
+        <w:ind w:left="3600" w:hanging="360"/>
+      </w:pPr>
+      <w:rPr>
+        <w:rFonts w:ascii="Courier New" w:hAnsi="Courier New" w:cs="Courier New" w:hint="default"/>
+      </w:rPr>
+    </w:lvl>
+    <w:lvl w:ilvl="5" w:tplc="04090005" w:tentative="1">
+      <w:start w:val="1"/>
+      <w:numFmt w:val="bullet"/>
+      <w:lvlText w:val=""/>
+      <w:lvlJc w:val="left"/>
+      <w:pPr>
+        <w:ind w:left="4320" w:hanging="360"/>
+      </w:pPr>
+      <w:rPr>
+        <w:rFonts w:ascii="Wingdings" w:hAnsi="Wingdings" w:hint="default"/>
+      </w:rPr>
+    </w:lvl>
+    <w:lvl w:ilvl="6" w:tplc="04090001" w:tentative="1">
+      <w:start w:val="1"/>
+      <w:numFmt w:val="bullet"/>
+      <w:lvlText w:val=""/>
+      <w:lvlJc w:val="left"/>
+      <w:pPr>
+        <w:ind w:left="5040" w:hanging="360"/>
+      </w:pPr>
+      <w:rPr>
+        <w:rFonts w:ascii="Symbol" w:hAnsi="Symbol" w:hint="default"/>
+      </w:rPr>
+    </w:lvl>
+    <w:lvl w:ilvl="7" w:tplc="04090003" w:tentative="1">
+      <w:start w:val="1"/>
+      <w:numFmt w:val="bullet"/>
+      <w:lvlText w:val="o"/>
+      <w:lvlJc w:val="left"/>
+      <w:pPr>
+        <w:ind w:left="5760" w:hanging="360"/>
+      </w:pPr>
+      <w:rPr>
+        <w:rFonts w:ascii="Courier New" w:hAnsi="Courier New" w:cs="Courier New" w:hint="default"/>
+      </w:rPr>
+    </w:lvl>
+    <w:lvl w:ilvl="8" w:tplc="04090005" w:tentative="1">
+      <w:start w:val="1"/>
+      <w:numFmt w:val="bullet"/>
+      <w:lvlText w:val=""/>
+      <w:lvlJc w:val="left"/>
+      <w:pPr>
+        <w:ind w:left="6480" w:hanging="360"/>
+      </w:pPr>
+      <w:rPr>
+        <w:rFonts w:ascii="Wingdings" w:hAnsi="Wingdings" w:hint="default"/>
+      </w:rPr>
+    </w:lvl>
+  </w:abstractNum>
+  <w:abstractNum w:abstractNumId="4" w15:restartNumberingAfterBreak="0">
     <w:nsid w:val="674C1519"/>
     <w:multiLevelType w:val="multilevel"/>
     <w:tmpl w:val="419EDE74"/>
@@ -1067,13 +2081,19 @@
     </w:lvl>
   </w:abstractNum>
   <w:num w:numId="1" w16cid:durableId="331220251">
+    <w:abstractNumId w:val="1"/>
+  </w:num>
+  <w:num w:numId="2" w16cid:durableId="2055812057">
+    <w:abstractNumId w:val="2"/>
+  </w:num>
+  <w:num w:numId="3" w16cid:durableId="1857961410">
+    <w:abstractNumId w:val="4"/>
+  </w:num>
+  <w:num w:numId="4" w16cid:durableId="1616906159">
     <w:abstractNumId w:val="0"/>
   </w:num>
-  <w:num w:numId="2" w16cid:durableId="2055812057">
-    <w:abstractNumId w:val="1"/>
-  </w:num>
-  <w:num w:numId="3" w16cid:durableId="1857961410">
-    <w:abstractNumId w:val="2"/>
+  <w:num w:numId="5" w16cid:durableId="1452162745">
+    <w:abstractNumId w:val="3"/>
   </w:num>
 </w:numbering>
 </file>

</xml_diff>